<commit_message>
modification on notes and starting proj1
</commit_message>
<xml_diff>
--- a/Notes和总结/Static vs Non-static/Static vs non-static.docx
+++ b/Notes和总结/Static vs Non-static/Static vs non-static.docx
@@ -90,7 +90,7 @@
                     <pic:cNvPicPr/>
                   </pic:nvPicPr>
                   <pic:blipFill>
-                    <a:blip r:embed="rId4"/>
+                    <a:blip r:embed="rId5"/>
                     <a:stretch>
                       <a:fillRect/>
                     </a:stretch>
@@ -123,136 +123,6 @@
             <wp:extent cx="5943600" cy="3038475"/>
             <wp:effectExtent l="0" t="0" r="0" b="9525"/>
             <wp:docPr id="1" name="Picture 1"/>
-            <wp:cNvGraphicFramePr>
-              <a:graphicFrameLocks xmlns:a="http://schemas.openxmlformats.org/drawingml/2006/main" noChangeAspect="1"/>
-            </wp:cNvGraphicFramePr>
-            <a:graphic xmlns:a="http://schemas.openxmlformats.org/drawingml/2006/main">
-              <a:graphicData uri="http://schemas.openxmlformats.org/drawingml/2006/picture">
-                <pic:pic xmlns:pic="http://schemas.openxmlformats.org/drawingml/2006/picture">
-                  <pic:nvPicPr>
-                    <pic:cNvPr id="1" name=""/>
-                    <pic:cNvPicPr/>
-                  </pic:nvPicPr>
-                  <pic:blipFill>
-                    <a:blip r:embed="rId5"/>
-                    <a:stretch>
-                      <a:fillRect/>
-                    </a:stretch>
-                  </pic:blipFill>
-                  <pic:spPr>
-                    <a:xfrm>
-                      <a:off x="0" y="0"/>
-                      <a:ext cx="5943600" cy="3038475"/>
-                    </a:xfrm>
-                    <a:prstGeom prst="rect">
-                      <a:avLst/>
-                    </a:prstGeom>
-                  </pic:spPr>
-                </pic:pic>
-              </a:graphicData>
-            </a:graphic>
-          </wp:inline>
-        </w:drawing>
-      </w:r>
-    </w:p>
-    <w:p>
-      <w:r>
-        <w:t>Cat.anger()</w:t>
-      </w:r>
-    </w:p>
-    <w:p>
-      <w:pPr>
-        <w:rPr>
-          <w:rFonts w:hint="eastAsia"/>
-        </w:rPr>
-      </w:pPr>
-      <w:r>
-        <w:t xml:space="preserve">a.calm()    </w:t>
-      </w:r>
-      <w:r>
-        <w:rPr>
-          <w:rFonts w:hint="eastAsia"/>
-        </w:rPr>
-        <w:t>根据框住的</w:t>
-      </w:r>
-      <w:r>
-        <w:rPr>
-          <w:rFonts w:hint="eastAsia"/>
-        </w:rPr>
-        <w:t>Notes</w:t>
-      </w:r>
-      <w:r>
-        <w:rPr>
-          <w:rFonts w:hint="eastAsia"/>
-        </w:rPr>
-        <w:t>，</w:t>
-      </w:r>
-      <w:r>
-        <w:t>calm() is a static method that should be called with a class. When it’s called with an object, Java goes to the object’s class and run the method from that class.</w:t>
-      </w:r>
-      <w:r>
-        <w:rPr>
-          <w:rFonts w:hint="eastAsia"/>
-        </w:rPr>
-        <w:t xml:space="preserve"> </w:t>
-      </w:r>
-      <w:r>
-        <w:rPr>
-          <w:rFonts w:hint="eastAsia"/>
-        </w:rPr>
-        <w:t>把</w:t>
-      </w:r>
-      <w:r>
-        <w:t>static variable noise</w:t>
-      </w:r>
-      <w:r>
-        <w:rPr>
-          <w:rFonts w:hint="eastAsia"/>
-        </w:rPr>
-        <w:t>直接变成小写。尽管</w:t>
-      </w:r>
-      <w:r>
-        <w:rPr>
-          <w:rFonts w:hint="eastAsia"/>
-        </w:rPr>
-        <w:t>a</w:t>
-      </w:r>
-      <w:r>
-        <w:t>nger()</w:t>
-      </w:r>
-      <w:r>
-        <w:rPr>
-          <w:rFonts w:hint="eastAsia"/>
-        </w:rPr>
-        <w:t>把</w:t>
-      </w:r>
-      <w:r>
-        <w:rPr>
-          <w:rFonts w:hint="eastAsia"/>
-        </w:rPr>
-        <w:t>n</w:t>
-      </w:r>
-      <w:r>
-        <w:t>oise</w:t>
-      </w:r>
-      <w:r>
-        <w:rPr>
-          <w:rFonts w:hint="eastAsia"/>
-        </w:rPr>
-        <w:t>变成大写。</w:t>
-      </w:r>
-    </w:p>
-    <w:p>
-      <w:r>
-        <w:rPr>
-          <w:noProof/>
-        </w:rPr>
-        <w:lastRenderedPageBreak/>
-        <w:drawing>
-          <wp:inline distT="0" distB="0" distL="0" distR="0" wp14:anchorId="20A2F9E1" wp14:editId="0CAE7D49">
-            <wp:extent cx="5943600" cy="5212080"/>
-            <wp:effectExtent l="0" t="0" r="0" b="7620"/>
-            <wp:docPr id="4" name="Picture 4"/>
             <wp:cNvGraphicFramePr>
               <a:graphicFrameLocks xmlns:a="http://schemas.openxmlformats.org/drawingml/2006/main" noChangeAspect="1"/>
             </wp:cNvGraphicFramePr>
@@ -272,6 +142,131 @@
                   <pic:spPr>
                     <a:xfrm>
                       <a:off x="0" y="0"/>
+                      <a:ext cx="5943600" cy="3038475"/>
+                    </a:xfrm>
+                    <a:prstGeom prst="rect">
+                      <a:avLst/>
+                    </a:prstGeom>
+                  </pic:spPr>
+                </pic:pic>
+              </a:graphicData>
+            </a:graphic>
+          </wp:inline>
+        </w:drawing>
+      </w:r>
+    </w:p>
+    <w:p>
+      <w:r>
+        <w:t>Cat.anger()</w:t>
+      </w:r>
+    </w:p>
+    <w:p>
+      <w:r>
+        <w:t xml:space="preserve">a.calm()    </w:t>
+      </w:r>
+      <w:r>
+        <w:rPr>
+          <w:rFonts w:hint="eastAsia"/>
+        </w:rPr>
+        <w:t>根据框住的</w:t>
+      </w:r>
+      <w:r>
+        <w:rPr>
+          <w:rFonts w:hint="eastAsia"/>
+        </w:rPr>
+        <w:t>Notes</w:t>
+      </w:r>
+      <w:r>
+        <w:rPr>
+          <w:rFonts w:hint="eastAsia"/>
+        </w:rPr>
+        <w:t>，</w:t>
+      </w:r>
+      <w:r>
+        <w:t>calm() is a static method that should be called with a class. When it’s called with an object, Java goes to the object’s class and run the method from that class.</w:t>
+      </w:r>
+      <w:r>
+        <w:rPr>
+          <w:rFonts w:hint="eastAsia"/>
+        </w:rPr>
+        <w:t xml:space="preserve"> </w:t>
+      </w:r>
+      <w:r>
+        <w:rPr>
+          <w:rFonts w:hint="eastAsia"/>
+        </w:rPr>
+        <w:t>把</w:t>
+      </w:r>
+      <w:r>
+        <w:t>static variable noise</w:t>
+      </w:r>
+      <w:r>
+        <w:rPr>
+          <w:rFonts w:hint="eastAsia"/>
+        </w:rPr>
+        <w:t>直接变成小写。尽管</w:t>
+      </w:r>
+      <w:r>
+        <w:rPr>
+          <w:rFonts w:hint="eastAsia"/>
+        </w:rPr>
+        <w:t>a</w:t>
+      </w:r>
+      <w:r>
+        <w:t>nger()</w:t>
+      </w:r>
+      <w:r>
+        <w:rPr>
+          <w:rFonts w:hint="eastAsia"/>
+        </w:rPr>
+        <w:t>把</w:t>
+      </w:r>
+      <w:r>
+        <w:rPr>
+          <w:rFonts w:hint="eastAsia"/>
+        </w:rPr>
+        <w:t>n</w:t>
+      </w:r>
+      <w:r>
+        <w:t>oise</w:t>
+      </w:r>
+      <w:r>
+        <w:rPr>
+          <w:rFonts w:hint="eastAsia"/>
+        </w:rPr>
+        <w:t>变成大写。</w:t>
+      </w:r>
+    </w:p>
+    <w:p>
+      <w:r>
+        <w:rPr>
+          <w:noProof/>
+        </w:rPr>
+        <w:lastRenderedPageBreak/>
+        <w:drawing>
+          <wp:inline distT="0" distB="0" distL="0" distR="0" wp14:anchorId="20A2F9E1" wp14:editId="0CAE7D49">
+            <wp:extent cx="5943600" cy="5212080"/>
+            <wp:effectExtent l="0" t="0" r="0" b="7620"/>
+            <wp:docPr id="4" name="Picture 4"/>
+            <wp:cNvGraphicFramePr>
+              <a:graphicFrameLocks xmlns:a="http://schemas.openxmlformats.org/drawingml/2006/main" noChangeAspect="1"/>
+            </wp:cNvGraphicFramePr>
+            <a:graphic xmlns:a="http://schemas.openxmlformats.org/drawingml/2006/main">
+              <a:graphicData uri="http://schemas.openxmlformats.org/drawingml/2006/picture">
+                <pic:pic xmlns:pic="http://schemas.openxmlformats.org/drawingml/2006/picture">
+                  <pic:nvPicPr>
+                    <pic:cNvPr id="1" name=""/>
+                    <pic:cNvPicPr/>
+                  </pic:nvPicPr>
+                  <pic:blipFill>
+                    <a:blip r:embed="rId7"/>
+                    <a:stretch>
+                      <a:fillRect/>
+                    </a:stretch>
+                  </pic:blipFill>
+                  <pic:spPr>
+                    <a:xfrm>
+                      <a:off x="0" y="0"/>
                       <a:ext cx="5943600" cy="5212080"/>
                     </a:xfrm>
                     <a:prstGeom prst="rect">
@@ -285,6 +280,254 @@
         </w:drawing>
       </w:r>
     </w:p>
+    <w:p/>
+    <w:p/>
+    <w:p/>
+    <w:p/>
+    <w:p/>
+    <w:p/>
+    <w:p/>
+    <w:p/>
+    <w:p/>
+    <w:p>
+      <w:pPr>
+        <w:jc w:val="center"/>
+        <w:rPr>
+          <w:b/>
+          <w:bCs/>
+          <w:sz w:val="36"/>
+          <w:szCs w:val="36"/>
+        </w:rPr>
+      </w:pPr>
+    </w:p>
+    <w:p>
+      <w:pPr>
+        <w:jc w:val="center"/>
+        <w:rPr>
+          <w:b/>
+          <w:bCs/>
+          <w:sz w:val="36"/>
+          <w:szCs w:val="36"/>
+        </w:rPr>
+      </w:pPr>
+      <w:r>
+        <w:rPr>
+          <w:rFonts w:hint="eastAsia"/>
+          <w:b/>
+          <w:bCs/>
+          <w:sz w:val="36"/>
+          <w:szCs w:val="36"/>
+        </w:rPr>
+        <w:lastRenderedPageBreak/>
+        <w:t>第二题</w:t>
+      </w:r>
+    </w:p>
+    <w:p>
+      <w:r>
+        <w:rPr>
+          <w:noProof/>
+        </w:rPr>
+        <w:drawing>
+          <wp:inline distT="0" distB="0" distL="0" distR="0" wp14:anchorId="0811AEA1" wp14:editId="1D29779F">
+            <wp:extent cx="4953000" cy="5334000"/>
+            <wp:effectExtent l="0" t="0" r="0" b="0"/>
+            <wp:docPr id="5" name="Picture 5"/>
+            <wp:cNvGraphicFramePr>
+              <a:graphicFrameLocks xmlns:a="http://schemas.openxmlformats.org/drawingml/2006/main" noChangeAspect="1"/>
+            </wp:cNvGraphicFramePr>
+            <a:graphic xmlns:a="http://schemas.openxmlformats.org/drawingml/2006/main">
+              <a:graphicData uri="http://schemas.openxmlformats.org/drawingml/2006/picture">
+                <pic:pic xmlns:pic="http://schemas.openxmlformats.org/drawingml/2006/picture">
+                  <pic:nvPicPr>
+                    <pic:cNvPr id="1" name=""/>
+                    <pic:cNvPicPr/>
+                  </pic:nvPicPr>
+                  <pic:blipFill>
+                    <a:blip r:embed="rId8"/>
+                    <a:stretch>
+                      <a:fillRect/>
+                    </a:stretch>
+                  </pic:blipFill>
+                  <pic:spPr>
+                    <a:xfrm>
+                      <a:off x="0" y="0"/>
+                      <a:ext cx="4958693" cy="5340131"/>
+                    </a:xfrm>
+                    <a:prstGeom prst="rect">
+                      <a:avLst/>
+                    </a:prstGeom>
+                  </pic:spPr>
+                </pic:pic>
+              </a:graphicData>
+            </a:graphic>
+          </wp:inline>
+        </w:drawing>
+      </w:r>
+    </w:p>
+    <w:p>
+      <w:pPr>
+        <w:pStyle w:val="NormalWeb"/>
+      </w:pPr>
+      <w:r>
+        <w:t>Here’s the step by step breakdown:</w:t>
+      </w:r>
+    </w:p>
+    <w:p>
+      <w:pPr>
+        <w:pStyle w:val="NormalWeb"/>
+        <w:numPr>
+          <w:ilvl w:val="0"/>
+          <w:numId w:val="1"/>
+        </w:numPr>
+      </w:pPr>
+      <w:r>
+        <w:t>Static fields of ‘Shock’ class:</w:t>
+      </w:r>
+      <w:r>
+        <w:br/>
+        <w:t>Shock.bang = 0</w:t>
+      </w:r>
+      <w:r>
+        <w:br/>
+        <w:t>Shock.baby = null</w:t>
+      </w:r>
+    </w:p>
+    <w:p>
+      <w:pPr>
+        <w:pStyle w:val="NormalWeb"/>
+        <w:numPr>
+          <w:ilvl w:val="0"/>
+          <w:numId w:val="1"/>
+        </w:numPr>
+      </w:pPr>
+      <w:r>
+        <w:t>In line 20, a new ‘Shock’ instance is created and assigned to the name ‘gear’. In line 8, ‘Shock’ class’s static variable ‘bang’ is assigned to 200:</w:t>
+      </w:r>
+      <w:r>
+        <w:br/>
+        <w:t>Shock.bang = 200</w:t>
+      </w:r>
+      <w:r>
+        <w:br/>
+        <w:t>Shock.baby = null</w:t>
+      </w:r>
+    </w:p>
+    <w:p>
+      <w:pPr>
+        <w:pStyle w:val="NormalWeb"/>
+        <w:numPr>
+          <w:ilvl w:val="0"/>
+          <w:numId w:val="1"/>
+        </w:numPr>
+      </w:pPr>
+      <w:r>
+        <w:t>In line 9, a new ‘Shock’ instance is created through starter() and assigned to baby. In starter(), it called Shock() which changed the static variable ‘bang’ from 200 to 100:</w:t>
+      </w:r>
+      <w:r>
+        <w:br/>
+      </w:r>
+      <w:r>
+        <w:lastRenderedPageBreak/>
+        <w:t>Shock.bang = 100</w:t>
+      </w:r>
+      <w:r>
+        <w:br/>
+        <w:t>Shock.baby = Shock instance</w:t>
+      </w:r>
+    </w:p>
+    <w:p>
+      <w:pPr>
+        <w:pStyle w:val="NormalWeb"/>
+        <w:numPr>
+          <w:ilvl w:val="0"/>
+          <w:numId w:val="1"/>
+        </w:numPr>
+      </w:pPr>
+      <w:r>
+        <w:t>In line 10, the Shock.bang is updated by adding itself to num, which is 100 + 200 = 300, and</w:t>
+      </w:r>
+      <w:r>
+        <w:br/>
+        <w:t>Shock.bang = 300</w:t>
+      </w:r>
+      <w:r>
+        <w:br/>
+        <w:t>Shock.baby = Shock instance</w:t>
+      </w:r>
+    </w:p>
+    <w:p>
+      <w:pPr>
+        <w:pStyle w:val="NormalWeb"/>
+        <w:numPr>
+          <w:ilvl w:val="0"/>
+          <w:numId w:val="1"/>
+        </w:numPr>
+      </w:pPr>
+      <w:r>
+        <w:t>In line 22, shrink is called to decrease the ‘Shock’ class’s static variable ‘bang’ by 1. In this example, it creates confusion because it seems that we are calling ‘gear’ instance. Since this is static variable, we’re just using ‘gear’ instance to access the ‘Shock’ class’s static variable, which creates confusion. That’s why this practice is not recommended (See above comment in ‘Static variables’)</w:t>
+      </w:r>
+      <w:r>
+        <w:br/>
+        <w:t>Shock.bang = 299</w:t>
+      </w:r>
+      <w:r>
+        <w:br/>
+        <w:t>Shock.baby = Shock instance</w:t>
+      </w:r>
+    </w:p>
+    <w:p>
+      <w:pPr>
+        <w:pStyle w:val="NormalWeb"/>
+        <w:numPr>
+          <w:ilvl w:val="0"/>
+          <w:numId w:val="1"/>
+        </w:numPr>
+      </w:pPr>
+      <w:r>
+        <w:t>In line 23, it did two things: one is called starter(), which calls Shock() and set ‘bang’ to 100; two is calling shrink(), which decrease ‘bang’ by 1; So change would look like this:</w:t>
+      </w:r>
+      <w:r>
+        <w:br/>
+        <w:t>Shock.bang = 100</w:t>
+      </w:r>
+      <w:r>
+        <w:br/>
+        <w:t>Shock.baby = Shock instance</w:t>
+      </w:r>
+      <w:r>
+        <w:br/>
+        <w:t>Shock.bang = 99</w:t>
+      </w:r>
+      <w:r>
+        <w:br/>
+        <w:t>Shock.baby = Shock instance</w:t>
+      </w:r>
+    </w:p>
+    <w:p>
+      <w:pPr>
+        <w:rPr>
+          <w:rFonts w:hint="eastAsia"/>
+        </w:rPr>
+      </w:pPr>
+      <w:r>
+        <w:t>R</w:t>
+      </w:r>
+      <w:r>
+        <w:rPr>
+          <w:rFonts w:hint="eastAsia"/>
+        </w:rPr>
+        <w:t>eference</w:t>
+      </w:r>
+      <w:r>
+        <w:rPr>
+          <w:rFonts w:hint="eastAsia"/>
+        </w:rPr>
+        <w:t>：</w:t>
+      </w:r>
+      <w:r>
+        <w:t>http://ouwang.me/2018/09/23/Static-vs-Non-Static-Methods-Variables-in-Java/</w:t>
+      </w:r>
+    </w:p>
     <w:sectPr>
       <w:pgSz w:w="12240" w:h="15840"/>
       <w:pgMar w:top="1440" w:right="1440" w:bottom="1440" w:left="1440" w:header="720" w:footer="720" w:gutter="0"/>
@@ -293,6 +536,127 @@
     </w:sectPr>
   </w:body>
 </w:document>
+</file>
+
+<file path=word/numbering.xml><?xml version="1.0" encoding="utf-8"?>
+<w:numbering xmlns:wpc="http://schemas.microsoft.com/office/word/2010/wordprocessingCanvas" xmlns:cx="http://schemas.microsoft.com/office/drawing/2014/chartex" xmlns:cx1="http://schemas.microsoft.com/office/drawing/2015/9/8/chartex" xmlns:cx2="http://schemas.microsoft.com/office/drawing/2015/10/21/chartex" xmlns:cx3="http://schemas.microsoft.com/office/drawing/2016/5/9/chartex" xmlns:cx4="http://schemas.microsoft.com/office/drawing/2016/5/10/chartex" xmlns:cx5="http://schemas.microsoft.com/office/drawing/2016/5/11/chartex" xmlns:cx6="http://schemas.microsoft.com/office/drawing/2016/5/12/chartex" xmlns:cx7="http://schemas.microsoft.com/office/drawing/2016/5/13/chartex" xmlns:cx8="http://schemas.microsoft.com/office/drawing/2016/5/14/chartex" xmlns:mc="http://schemas.openxmlformats.org/markup-compatibility/2006" xmlns:aink="http://schemas.microsoft.com/office/drawing/2016/ink" xmlns:am3d="http://schemas.microsoft.com/office/drawing/2017/model3d" xmlns:o="urn:schemas-microsoft-com:office:office" xmlns:r="http://schemas.openxmlformats.org/officeDocument/2006/relationships" xmlns:m="http://schemas.openxmlformats.org/officeDocument/2006/math" xmlns:v="urn:schemas-microsoft-com:vml" xmlns:wp14="http://schemas.microsoft.com/office/word/2010/wordprocessingDrawing" xmlns:wp="http://schemas.openxmlformats.org/drawingml/2006/wordprocessingDrawing" xmlns:w10="urn:schemas-microsoft-com:office:word" xmlns:w="http://schemas.openxmlformats.org/wordprocessingml/2006/main" xmlns:w14="http://schemas.microsoft.com/office/word/2010/wordml" xmlns:w15="http://schemas.microsoft.com/office/word/2012/wordml" xmlns:w16cex="http://schemas.microsoft.com/office/word/2018/wordml/cex" xmlns:w16cid="http://schemas.microsoft.com/office/word/2016/wordml/cid" xmlns:w16="http://schemas.microsoft.com/office/word/2018/wordml" xmlns:w16se="http://schemas.microsoft.com/office/word/2015/wordml/symex" xmlns:wpg="http://schemas.microsoft.com/office/word/2010/wordprocessingGroup" xmlns:wpi="http://schemas.microsoft.com/office/word/2010/wordprocessingInk" xmlns:wne="http://schemas.microsoft.com/office/word/2006/wordml" xmlns:wps="http://schemas.microsoft.com/office/word/2010/wordprocessingShape" mc:Ignorable="w14 w15 w16se w16cid w16 w16cex wp14">
+  <w:abstractNum w:abstractNumId="0" w15:restartNumberingAfterBreak="0">
+    <w:nsid w:val="0B475A76"/>
+    <w:multiLevelType w:val="multilevel"/>
+    <w:tmpl w:val="3FC6E9B0"/>
+    <w:lvl w:ilvl="0">
+      <w:start w:val="1"/>
+      <w:numFmt w:val="decimal"/>
+      <w:lvlText w:val="%1."/>
+      <w:lvlJc w:val="left"/>
+      <w:pPr>
+        <w:tabs>
+          <w:tab w:val="num" w:pos="720"/>
+        </w:tabs>
+        <w:ind w:left="720" w:hanging="360"/>
+      </w:pPr>
+    </w:lvl>
+    <w:lvl w:ilvl="1" w:tentative="1">
+      <w:start w:val="1"/>
+      <w:numFmt w:val="decimal"/>
+      <w:lvlText w:val="%2."/>
+      <w:lvlJc w:val="left"/>
+      <w:pPr>
+        <w:tabs>
+          <w:tab w:val="num" w:pos="1440"/>
+        </w:tabs>
+        <w:ind w:left="1440" w:hanging="360"/>
+      </w:pPr>
+    </w:lvl>
+    <w:lvl w:ilvl="2" w:tentative="1">
+      <w:start w:val="1"/>
+      <w:numFmt w:val="decimal"/>
+      <w:lvlText w:val="%3."/>
+      <w:lvlJc w:val="left"/>
+      <w:pPr>
+        <w:tabs>
+          <w:tab w:val="num" w:pos="2160"/>
+        </w:tabs>
+        <w:ind w:left="2160" w:hanging="360"/>
+      </w:pPr>
+    </w:lvl>
+    <w:lvl w:ilvl="3" w:tentative="1">
+      <w:start w:val="1"/>
+      <w:numFmt w:val="decimal"/>
+      <w:lvlText w:val="%4."/>
+      <w:lvlJc w:val="left"/>
+      <w:pPr>
+        <w:tabs>
+          <w:tab w:val="num" w:pos="2880"/>
+        </w:tabs>
+        <w:ind w:left="2880" w:hanging="360"/>
+      </w:pPr>
+    </w:lvl>
+    <w:lvl w:ilvl="4" w:tentative="1">
+      <w:start w:val="1"/>
+      <w:numFmt w:val="decimal"/>
+      <w:lvlText w:val="%5."/>
+      <w:lvlJc w:val="left"/>
+      <w:pPr>
+        <w:tabs>
+          <w:tab w:val="num" w:pos="3600"/>
+        </w:tabs>
+        <w:ind w:left="3600" w:hanging="360"/>
+      </w:pPr>
+    </w:lvl>
+    <w:lvl w:ilvl="5" w:tentative="1">
+      <w:start w:val="1"/>
+      <w:numFmt w:val="decimal"/>
+      <w:lvlText w:val="%6."/>
+      <w:lvlJc w:val="left"/>
+      <w:pPr>
+        <w:tabs>
+          <w:tab w:val="num" w:pos="4320"/>
+        </w:tabs>
+        <w:ind w:left="4320" w:hanging="360"/>
+      </w:pPr>
+    </w:lvl>
+    <w:lvl w:ilvl="6" w:tentative="1">
+      <w:start w:val="1"/>
+      <w:numFmt w:val="decimal"/>
+      <w:lvlText w:val="%7."/>
+      <w:lvlJc w:val="left"/>
+      <w:pPr>
+        <w:tabs>
+          <w:tab w:val="num" w:pos="5040"/>
+        </w:tabs>
+        <w:ind w:left="5040" w:hanging="360"/>
+      </w:pPr>
+    </w:lvl>
+    <w:lvl w:ilvl="7" w:tentative="1">
+      <w:start w:val="1"/>
+      <w:numFmt w:val="decimal"/>
+      <w:lvlText w:val="%8."/>
+      <w:lvlJc w:val="left"/>
+      <w:pPr>
+        <w:tabs>
+          <w:tab w:val="num" w:pos="5760"/>
+        </w:tabs>
+        <w:ind w:left="5760" w:hanging="360"/>
+      </w:pPr>
+    </w:lvl>
+    <w:lvl w:ilvl="8" w:tentative="1">
+      <w:start w:val="1"/>
+      <w:numFmt w:val="decimal"/>
+      <w:lvlText w:val="%9."/>
+      <w:lvlJc w:val="left"/>
+      <w:pPr>
+        <w:tabs>
+          <w:tab w:val="num" w:pos="6480"/>
+        </w:tabs>
+        <w:ind w:left="6480" w:hanging="360"/>
+      </w:pPr>
+    </w:lvl>
+  </w:abstractNum>
+  <w:num w:numId="1">
+    <w:abstractNumId w:val="0"/>
+  </w:num>
+</w:numbering>
 </file>
 
 <file path=word/styles.xml><?xml version="1.0" encoding="utf-8"?>
@@ -721,6 +1085,22 @@
     <w:semiHidden/>
     <w:unhideWhenUsed/>
   </w:style>
+  <w:style w:type="paragraph" w:styleId="NormalWeb">
+    <w:name w:val="Normal (Web)"/>
+    <w:basedOn w:val="Normal"/>
+    <w:uiPriority w:val="99"/>
+    <w:semiHidden/>
+    <w:unhideWhenUsed/>
+    <w:rsid w:val="00C74DA6"/>
+    <w:pPr>
+      <w:spacing w:before="100" w:beforeAutospacing="1" w:after="100" w:afterAutospacing="1" w:line="240" w:lineRule="auto"/>
+    </w:pPr>
+    <w:rPr>
+      <w:rFonts w:ascii="Times New Roman" w:eastAsia="Times New Roman" w:hAnsi="Times New Roman" w:cs="Times New Roman"/>
+      <w:sz w:val="24"/>
+      <w:szCs w:val="24"/>
+    </w:rPr>
+  </w:style>
 </w:styles>
 </file>
 

</xml_diff>